<commit_message>
Aggiornamento diario e inizio generazione automatica
</commit_message>
<xml_diff>
--- a/4_Diari/Diario_10_11_2023.docx
+++ b/4_Diari/Diario_10_11_2023.docx
@@ -262,17 +262,26 @@
               </w:rPr>
               <w:t>, utilizzando la libreria sweetalert2 (</w:t>
             </w:r>
-            <w:r>
-              <w:rPr>
-                <w:rFonts w:ascii="Arial" w:hAnsi="Arial" w:cs="Arial"/>
-              </w:rPr>
-              <w:t>https://sweetalert2.github.io/</w:t>
-            </w:r>
-            <w:r>
-              <w:rPr>
-                <w:rFonts w:ascii="Arial" w:hAnsi="Arial" w:cs="Arial"/>
-              </w:rPr>
-              <w:t xml:space="preserve">) </w:t>
+            <w:hyperlink r:id="rId8" w:history="1">
+              <w:r>
+                <w:rPr>
+                  <w:rStyle w:val="Collegamentoipertestuale"/>
+                  <w:rFonts w:ascii="Arial" w:hAnsi="Arial" w:cs="Arial"/>
+                </w:rPr>
+                <w:t>https://sweetalert2.github.io/</w:t>
+              </w:r>
+            </w:hyperlink>
+            <w:r>
+              <w:rPr>
+                <w:rFonts w:ascii="Arial" w:hAnsi="Arial" w:cs="Arial"/>
+              </w:rPr>
+              <w:t>)</w:t>
+            </w:r>
+            <w:r>
+              <w:rPr>
+                <w:rFonts w:ascii="Arial" w:hAnsi="Arial" w:cs="Arial"/>
+              </w:rPr>
+              <w:t xml:space="preserve"> </w:t>
             </w:r>
           </w:p>
           <w:p>
@@ -301,7 +310,7 @@
               </w:rPr>
               <w:t xml:space="preserve"> (</w:t>
             </w:r>
-            <w:hyperlink r:id="rId8" w:history="1">
+            <w:hyperlink r:id="rId9" w:history="1">
               <w:r>
                 <w:rPr>
                   <w:rStyle w:val="Collegamentoipertestuale"/>
@@ -316,8 +325,6 @@
               </w:rPr>
               <w:t>)</w:t>
             </w:r>
-            <w:bookmarkStart w:id="3" w:name="_GoBack"/>
-            <w:bookmarkEnd w:id="3"/>
           </w:p>
         </w:tc>
       </w:tr>
@@ -360,6 +367,57 @@
                 <w:rFonts w:ascii="Arial" w:hAnsi="Arial" w:cs="Arial"/>
               </w:rPr>
             </w:pPr>
+            <w:r>
+              <w:rPr>
+                <w:rFonts w:ascii="Arial" w:hAnsi="Arial" w:cs="Arial"/>
+              </w:rPr>
+              <w:t>Inizio creazione algoritmo per l’esportazione della pagina:</w:t>
+            </w:r>
+          </w:p>
+          <w:p>
+            <w:pPr>
+              <w:pStyle w:val="Paragrafoelenco"/>
+              <w:numPr>
+                <w:ilvl w:val="0"/>
+                <w:numId w:val="21"/>
+              </w:numPr>
+              <w:rPr>
+                <w:rFonts w:ascii="Arial" w:hAnsi="Arial" w:cs="Arial"/>
+              </w:rPr>
+            </w:pPr>
+            <w:r>
+              <w:rPr>
+                <w:rFonts w:ascii="Arial" w:hAnsi="Arial" w:cs="Arial"/>
+              </w:rPr>
+              <w:t xml:space="preserve">Aggiunto input per la selezione del formato (jpeg, </w:t>
+            </w:r>
+            <w:proofErr w:type="spellStart"/>
+            <w:r>
+              <w:rPr>
+                <w:rFonts w:ascii="Arial" w:hAnsi="Arial" w:cs="Arial"/>
+              </w:rPr>
+              <w:t>png</w:t>
+            </w:r>
+            <w:proofErr w:type="spellEnd"/>
+            <w:r>
+              <w:rPr>
+                <w:rFonts w:ascii="Arial" w:hAnsi="Arial" w:cs="Arial"/>
+              </w:rPr>
+              <w:t>, pdf)</w:t>
+            </w:r>
+          </w:p>
+          <w:p>
+            <w:pPr>
+              <w:rPr>
+                <w:rFonts w:ascii="Arial" w:hAnsi="Arial" w:cs="Arial"/>
+              </w:rPr>
+            </w:pPr>
+            <w:r>
+              <w:rPr>
+                <w:rFonts w:ascii="Arial" w:hAnsi="Arial" w:cs="Arial"/>
+              </w:rPr>
+              <w:t>Ricerca delle librerie per poter esportare un elemento del DOM come immagine</w:t>
+            </w:r>
           </w:p>
         </w:tc>
       </w:tr>
@@ -402,7 +460,117 @@
               <w:rPr>
                 <w:rFonts w:ascii="Arial" w:hAnsi="Arial" w:cs="Arial"/>
               </w:rPr>
-              <w:tab/>
+              <w:t xml:space="preserve">Implementazione dell’esportazione in </w:t>
+            </w:r>
+            <w:proofErr w:type="spellStart"/>
+            <w:r>
+              <w:rPr>
+                <w:rFonts w:ascii="Arial" w:hAnsi="Arial" w:cs="Arial"/>
+              </w:rPr>
+              <w:t>png</w:t>
+            </w:r>
+            <w:proofErr w:type="spellEnd"/>
+            <w:r>
+              <w:rPr>
+                <w:rFonts w:ascii="Arial" w:hAnsi="Arial" w:cs="Arial"/>
+              </w:rPr>
+              <w:t xml:space="preserve"> e jpeg con la libreria </w:t>
+            </w:r>
+            <w:r>
+              <w:rPr>
+                <w:rFonts w:ascii="Arial" w:hAnsi="Arial" w:cs="Arial"/>
+                <w:i/>
+              </w:rPr>
+              <w:t>html2canvas</w:t>
+            </w:r>
+            <w:r>
+              <w:rPr>
+                <w:rFonts w:ascii="Arial" w:hAnsi="Arial" w:cs="Arial"/>
+              </w:rPr>
+              <w:t xml:space="preserve"> (</w:t>
+            </w:r>
+            <w:hyperlink r:id="rId10" w:history="1">
+              <w:r>
+                <w:rPr>
+                  <w:rStyle w:val="Collegamentoipertestuale"/>
+                  <w:rFonts w:ascii="Arial" w:hAnsi="Arial" w:cs="Arial"/>
+                </w:rPr>
+                <w:t>https://html2canvas.hertzen.com/</w:t>
+              </w:r>
+            </w:hyperlink>
+            <w:r>
+              <w:rPr>
+                <w:rFonts w:ascii="Arial" w:hAnsi="Arial" w:cs="Arial"/>
+              </w:rPr>
+              <w:t xml:space="preserve">) </w:t>
+            </w:r>
+          </w:p>
+          <w:p>
+            <w:pPr>
+              <w:tabs>
+                <w:tab w:val="left" w:pos="1240"/>
+              </w:tabs>
+              <w:rPr>
+                <w:rFonts w:ascii="Arial" w:hAnsi="Arial" w:cs="Arial"/>
+              </w:rPr>
+            </w:pPr>
+            <w:r>
+              <w:rPr>
+                <w:rFonts w:ascii="Arial" w:hAnsi="Arial" w:cs="Arial"/>
+              </w:rPr>
+              <w:t>Ricerca di un metodo per esportare la pagina in pdf</w:t>
+            </w:r>
+          </w:p>
+          <w:p>
+            <w:pPr>
+              <w:tabs>
+                <w:tab w:val="left" w:pos="1240"/>
+              </w:tabs>
+              <w:rPr>
+                <w:rFonts w:ascii="Arial" w:hAnsi="Arial" w:cs="Arial"/>
+              </w:rPr>
+            </w:pPr>
+            <w:r>
+              <w:rPr>
+                <w:rFonts w:ascii="Arial" w:hAnsi="Arial" w:cs="Arial"/>
+              </w:rPr>
+              <w:t xml:space="preserve">Creazione del file “print.css” per definire lo stile della pagina quando viene stampata o </w:t>
+            </w:r>
+            <w:r>
+              <w:rPr>
+                <w:rFonts w:ascii="Arial" w:hAnsi="Arial" w:cs="Arial"/>
+              </w:rPr>
+              <w:t xml:space="preserve">esportata come pdf tramite la stampante virtuale per </w:t>
+            </w:r>
+            <w:proofErr w:type="gramStart"/>
+            <w:r>
+              <w:rPr>
+                <w:rFonts w:ascii="Arial" w:hAnsi="Arial" w:cs="Arial"/>
+              </w:rPr>
+              <w:t>i pdf</w:t>
+            </w:r>
+            <w:proofErr w:type="gramEnd"/>
+            <w:r>
+              <w:rPr>
+                <w:rFonts w:ascii="Arial" w:hAnsi="Arial" w:cs="Arial"/>
+              </w:rPr>
+              <w:t>.</w:t>
+            </w:r>
+          </w:p>
+          <w:p>
+            <w:pPr>
+              <w:tabs>
+                <w:tab w:val="left" w:pos="1240"/>
+              </w:tabs>
+              <w:rPr>
+                <w:rFonts w:ascii="Arial" w:hAnsi="Arial" w:cs="Arial"/>
+              </w:rPr>
+            </w:pPr>
+            <w:r>
+              <w:rPr>
+                <w:rFonts w:ascii="Arial" w:hAnsi="Arial" w:cs="Arial"/>
+              </w:rPr>
+              <w:t>Inizio della creazione algoritmo per la generazione completamente automatica, che potrà poi essere anche utilizzato per testare la corretta generazione della griglia.</w:t>
             </w:r>
           </w:p>
         </w:tc>
@@ -460,6 +628,12 @@
                 <w:rFonts w:ascii="Arial" w:hAnsi="Arial" w:cs="Arial"/>
               </w:rPr>
             </w:pPr>
+            <w:r>
+              <w:rPr>
+                <w:rFonts w:ascii="Arial" w:hAnsi="Arial" w:cs="Arial"/>
+              </w:rPr>
+              <w:t>Ho avuto problemi con l’esportazione della pagina in pdf, ho provato svariate librerie ma non funzionavano come volevo, oppure la qualità del pdf esportato era molto bassa. Alla fine per esportare in pdf ho optato per l’utilizzo della stampante pdf virtuale integrata nei browser.</w:t>
+            </w:r>
           </w:p>
         </w:tc>
       </w:tr>
@@ -512,6 +686,26 @@
                 <w:rFonts w:ascii="Arial" w:hAnsi="Arial" w:cs="Arial"/>
               </w:rPr>
             </w:pPr>
+            <w:r>
+              <w:rPr>
+                <w:rFonts w:ascii="Arial" w:hAnsi="Arial" w:cs="Arial"/>
+              </w:rPr>
+              <w:t>In ritardo rispetto alla pianificazione</w:t>
+            </w:r>
+            <w:r>
+              <w:rPr>
+                <w:rFonts w:ascii="Arial" w:hAnsi="Arial" w:cs="Arial"/>
+              </w:rPr>
+              <w:t>:</w:t>
+            </w:r>
+            <w:r>
+              <w:rPr>
+                <w:rFonts w:ascii="Arial" w:hAnsi="Arial" w:cs="Arial"/>
+              </w:rPr>
+              <w:t xml:space="preserve"> a causa del ritardo accumulato per la creazione dell’algoritmo di generazione della griglia.</w:t>
+            </w:r>
+            <w:bookmarkStart w:id="3" w:name="_GoBack"/>
+            <w:bookmarkEnd w:id="3"/>
           </w:p>
         </w:tc>
       </w:tr>
@@ -564,6 +758,18 @@
                 <w:rFonts w:ascii="Arial" w:hAnsi="Arial" w:cs="Arial"/>
               </w:rPr>
             </w:pPr>
+            <w:r>
+              <w:rPr>
+                <w:rFonts w:ascii="Arial" w:hAnsi="Arial" w:cs="Arial"/>
+              </w:rPr>
+              <w:t xml:space="preserve">Finire algoritmo per la generazione completamente automatica della tabella e </w:t>
+            </w:r>
+            <w:r>
+              <w:rPr>
+                <w:rFonts w:ascii="Arial" w:hAnsi="Arial" w:cs="Arial"/>
+              </w:rPr>
+              <w:t>iniziare ad implementare la modifica del dizionario.</w:t>
+            </w:r>
           </w:p>
         </w:tc>
       </w:tr>
@@ -576,8 +782,8 @@
       </w:pPr>
     </w:p>
     <w:sectPr>
-      <w:headerReference w:type="default" r:id="rId9"/>
-      <w:footerReference w:type="default" r:id="rId10"/>
+      <w:headerReference w:type="default" r:id="rId11"/>
+      <w:footerReference w:type="default" r:id="rId12"/>
       <w:pgSz w:w="11906" w:h="16838"/>
       <w:pgMar w:top="1135" w:right="1134" w:bottom="993" w:left="1134" w:header="708" w:footer="314" w:gutter="0"/>
       <w:cols w:space="708"/>
@@ -1014,6 +1220,118 @@
     </w:lvl>
   </w:abstractNum>
   <w:abstractNum w:abstractNumId="2" w15:restartNumberingAfterBreak="0">
+    <w:nsid w:val="238D0F19"/>
+    <w:multiLevelType w:val="hybridMultilevel"/>
+    <w:tmpl w:val="BFDCE732"/>
+    <w:lvl w:ilvl="0" w:tplc="5B00822E">
+      <w:numFmt w:val="bullet"/>
+      <w:lvlText w:val=""/>
+      <w:lvlJc w:val="left"/>
+      <w:pPr>
+        <w:ind w:left="720" w:hanging="360"/>
+      </w:pPr>
+      <w:rPr>
+        <w:rFonts w:ascii="Symbol" w:eastAsiaTheme="minorHAnsi" w:hAnsi="Symbol" w:cs="Arial" w:hint="default"/>
+      </w:rPr>
+    </w:lvl>
+    <w:lvl w:ilvl="1" w:tplc="08100003" w:tentative="1">
+      <w:start w:val="1"/>
+      <w:numFmt w:val="bullet"/>
+      <w:lvlText w:val="o"/>
+      <w:lvlJc w:val="left"/>
+      <w:pPr>
+        <w:ind w:left="1440" w:hanging="360"/>
+      </w:pPr>
+      <w:rPr>
+        <w:rFonts w:ascii="Courier New" w:hAnsi="Courier New" w:cs="Courier New" w:hint="default"/>
+      </w:rPr>
+    </w:lvl>
+    <w:lvl w:ilvl="2" w:tplc="08100005" w:tentative="1">
+      <w:start w:val="1"/>
+      <w:numFmt w:val="bullet"/>
+      <w:lvlText w:val=""/>
+      <w:lvlJc w:val="left"/>
+      <w:pPr>
+        <w:ind w:left="2160" w:hanging="360"/>
+      </w:pPr>
+      <w:rPr>
+        <w:rFonts w:ascii="Wingdings" w:hAnsi="Wingdings" w:hint="default"/>
+      </w:rPr>
+    </w:lvl>
+    <w:lvl w:ilvl="3" w:tplc="08100001" w:tentative="1">
+      <w:start w:val="1"/>
+      <w:numFmt w:val="bullet"/>
+      <w:lvlText w:val=""/>
+      <w:lvlJc w:val="left"/>
+      <w:pPr>
+        <w:ind w:left="2880" w:hanging="360"/>
+      </w:pPr>
+      <w:rPr>
+        <w:rFonts w:ascii="Symbol" w:hAnsi="Symbol" w:hint="default"/>
+      </w:rPr>
+    </w:lvl>
+    <w:lvl w:ilvl="4" w:tplc="08100003" w:tentative="1">
+      <w:start w:val="1"/>
+      <w:numFmt w:val="bullet"/>
+      <w:lvlText w:val="o"/>
+      <w:lvlJc w:val="left"/>
+      <w:pPr>
+        <w:ind w:left="3600" w:hanging="360"/>
+      </w:pPr>
+      <w:rPr>
+        <w:rFonts w:ascii="Courier New" w:hAnsi="Courier New" w:cs="Courier New" w:hint="default"/>
+      </w:rPr>
+    </w:lvl>
+    <w:lvl w:ilvl="5" w:tplc="08100005" w:tentative="1">
+      <w:start w:val="1"/>
+      <w:numFmt w:val="bullet"/>
+      <w:lvlText w:val=""/>
+      <w:lvlJc w:val="left"/>
+      <w:pPr>
+        <w:ind w:left="4320" w:hanging="360"/>
+      </w:pPr>
+      <w:rPr>
+        <w:rFonts w:ascii="Wingdings" w:hAnsi="Wingdings" w:hint="default"/>
+      </w:rPr>
+    </w:lvl>
+    <w:lvl w:ilvl="6" w:tplc="08100001" w:tentative="1">
+      <w:start w:val="1"/>
+      <w:numFmt w:val="bullet"/>
+      <w:lvlText w:val=""/>
+      <w:lvlJc w:val="left"/>
+      <w:pPr>
+        <w:ind w:left="5040" w:hanging="360"/>
+      </w:pPr>
+      <w:rPr>
+        <w:rFonts w:ascii="Symbol" w:hAnsi="Symbol" w:hint="default"/>
+      </w:rPr>
+    </w:lvl>
+    <w:lvl w:ilvl="7" w:tplc="08100003" w:tentative="1">
+      <w:start w:val="1"/>
+      <w:numFmt w:val="bullet"/>
+      <w:lvlText w:val="o"/>
+      <w:lvlJc w:val="left"/>
+      <w:pPr>
+        <w:ind w:left="5760" w:hanging="360"/>
+      </w:pPr>
+      <w:rPr>
+        <w:rFonts w:ascii="Courier New" w:hAnsi="Courier New" w:cs="Courier New" w:hint="default"/>
+      </w:rPr>
+    </w:lvl>
+    <w:lvl w:ilvl="8" w:tplc="08100005" w:tentative="1">
+      <w:start w:val="1"/>
+      <w:numFmt w:val="bullet"/>
+      <w:lvlText w:val=""/>
+      <w:lvlJc w:val="left"/>
+      <w:pPr>
+        <w:ind w:left="6480" w:hanging="360"/>
+      </w:pPr>
+      <w:rPr>
+        <w:rFonts w:ascii="Wingdings" w:hAnsi="Wingdings" w:hint="default"/>
+      </w:rPr>
+    </w:lvl>
+  </w:abstractNum>
+  <w:abstractNum w:abstractNumId="3" w15:restartNumberingAfterBreak="0">
     <w:nsid w:val="36E11DF4"/>
     <w:multiLevelType w:val="hybridMultilevel"/>
     <w:tmpl w:val="1856E4BE"/>
@@ -1125,7 +1443,7 @@
       </w:rPr>
     </w:lvl>
   </w:abstractNum>
-  <w:abstractNum w:abstractNumId="3" w15:restartNumberingAfterBreak="0">
+  <w:abstractNum w:abstractNumId="4" w15:restartNumberingAfterBreak="0">
     <w:nsid w:val="3AFA4BF8"/>
     <w:multiLevelType w:val="hybridMultilevel"/>
     <w:tmpl w:val="EF1C99B4"/>
@@ -1237,7 +1555,7 @@
       </w:rPr>
     </w:lvl>
   </w:abstractNum>
-  <w:abstractNum w:abstractNumId="4" w15:restartNumberingAfterBreak="0">
+  <w:abstractNum w:abstractNumId="5" w15:restartNumberingAfterBreak="0">
     <w:nsid w:val="3D4C551D"/>
     <w:multiLevelType w:val="hybridMultilevel"/>
     <w:tmpl w:val="1D629A34"/>
@@ -1350,7 +1668,7 @@
       </w:rPr>
     </w:lvl>
   </w:abstractNum>
-  <w:abstractNum w:abstractNumId="5" w15:restartNumberingAfterBreak="0">
+  <w:abstractNum w:abstractNumId="6" w15:restartNumberingAfterBreak="0">
     <w:nsid w:val="3EBE4D1A"/>
     <w:multiLevelType w:val="hybridMultilevel"/>
     <w:tmpl w:val="C2E8BF98"/>
@@ -1462,7 +1780,7 @@
       </w:rPr>
     </w:lvl>
   </w:abstractNum>
-  <w:abstractNum w:abstractNumId="6" w15:restartNumberingAfterBreak="0">
+  <w:abstractNum w:abstractNumId="7" w15:restartNumberingAfterBreak="0">
     <w:nsid w:val="3F671B2A"/>
     <w:multiLevelType w:val="hybridMultilevel"/>
     <w:tmpl w:val="837CCA7E"/>
@@ -1575,7 +1893,7 @@
       </w:rPr>
     </w:lvl>
   </w:abstractNum>
-  <w:abstractNum w:abstractNumId="7" w15:restartNumberingAfterBreak="0">
+  <w:abstractNum w:abstractNumId="8" w15:restartNumberingAfterBreak="0">
     <w:nsid w:val="432D4A14"/>
     <w:multiLevelType w:val="hybridMultilevel"/>
     <w:tmpl w:val="3850D6E2"/>
@@ -1687,7 +2005,7 @@
       </w:rPr>
     </w:lvl>
   </w:abstractNum>
-  <w:abstractNum w:abstractNumId="8" w15:restartNumberingAfterBreak="0">
+  <w:abstractNum w:abstractNumId="9" w15:restartNumberingAfterBreak="0">
     <w:nsid w:val="442C21C6"/>
     <w:multiLevelType w:val="hybridMultilevel"/>
     <w:tmpl w:val="D64E2F34"/>
@@ -1800,7 +2118,7 @@
       </w:rPr>
     </w:lvl>
   </w:abstractNum>
-  <w:abstractNum w:abstractNumId="9" w15:restartNumberingAfterBreak="0">
+  <w:abstractNum w:abstractNumId="10" w15:restartNumberingAfterBreak="0">
     <w:nsid w:val="44F65ACA"/>
     <w:multiLevelType w:val="hybridMultilevel"/>
     <w:tmpl w:val="A3C8D654"/>
@@ -1913,7 +2231,7 @@
       </w:rPr>
     </w:lvl>
   </w:abstractNum>
-  <w:abstractNum w:abstractNumId="10" w15:restartNumberingAfterBreak="0">
+  <w:abstractNum w:abstractNumId="11" w15:restartNumberingAfterBreak="0">
     <w:nsid w:val="45714A95"/>
     <w:multiLevelType w:val="hybridMultilevel"/>
     <w:tmpl w:val="05F4A790"/>
@@ -2025,7 +2343,7 @@
       </w:rPr>
     </w:lvl>
   </w:abstractNum>
-  <w:abstractNum w:abstractNumId="11" w15:restartNumberingAfterBreak="0">
+  <w:abstractNum w:abstractNumId="12" w15:restartNumberingAfterBreak="0">
     <w:nsid w:val="47473CE2"/>
     <w:multiLevelType w:val="hybridMultilevel"/>
     <w:tmpl w:val="ECF27DAE"/>
@@ -2137,7 +2455,7 @@
       </w:rPr>
     </w:lvl>
   </w:abstractNum>
-  <w:abstractNum w:abstractNumId="12" w15:restartNumberingAfterBreak="0">
+  <w:abstractNum w:abstractNumId="13" w15:restartNumberingAfterBreak="0">
     <w:nsid w:val="4D8115E5"/>
     <w:multiLevelType w:val="hybridMultilevel"/>
     <w:tmpl w:val="3DC066B4"/>
@@ -2250,7 +2568,7 @@
       </w:rPr>
     </w:lvl>
   </w:abstractNum>
-  <w:abstractNum w:abstractNumId="13" w15:restartNumberingAfterBreak="0">
+  <w:abstractNum w:abstractNumId="14" w15:restartNumberingAfterBreak="0">
     <w:nsid w:val="5A3606D5"/>
     <w:multiLevelType w:val="hybridMultilevel"/>
     <w:tmpl w:val="91805626"/>
@@ -2363,7 +2681,7 @@
       </w:rPr>
     </w:lvl>
   </w:abstractNum>
-  <w:abstractNum w:abstractNumId="14" w15:restartNumberingAfterBreak="0">
+  <w:abstractNum w:abstractNumId="15" w15:restartNumberingAfterBreak="0">
     <w:nsid w:val="61C87B25"/>
     <w:multiLevelType w:val="hybridMultilevel"/>
     <w:tmpl w:val="6FA21976"/>
@@ -2476,7 +2794,7 @@
       </w:rPr>
     </w:lvl>
   </w:abstractNum>
-  <w:abstractNum w:abstractNumId="15" w15:restartNumberingAfterBreak="0">
+  <w:abstractNum w:abstractNumId="16" w15:restartNumberingAfterBreak="0">
     <w:nsid w:val="621D43F7"/>
     <w:multiLevelType w:val="hybridMultilevel"/>
     <w:tmpl w:val="E1BA4850"/>
@@ -2589,7 +2907,7 @@
       </w:rPr>
     </w:lvl>
   </w:abstractNum>
-  <w:abstractNum w:abstractNumId="16" w15:restartNumberingAfterBreak="0">
+  <w:abstractNum w:abstractNumId="17" w15:restartNumberingAfterBreak="0">
     <w:nsid w:val="657763C8"/>
     <w:multiLevelType w:val="hybridMultilevel"/>
     <w:tmpl w:val="94F87C5A"/>
@@ -2702,7 +3020,7 @@
       </w:rPr>
     </w:lvl>
   </w:abstractNum>
-  <w:abstractNum w:abstractNumId="17" w15:restartNumberingAfterBreak="0">
+  <w:abstractNum w:abstractNumId="18" w15:restartNumberingAfterBreak="0">
     <w:nsid w:val="6AFC21B1"/>
     <w:multiLevelType w:val="hybridMultilevel"/>
     <w:tmpl w:val="ABCC59D8"/>
@@ -2814,7 +3132,7 @@
       </w:rPr>
     </w:lvl>
   </w:abstractNum>
-  <w:abstractNum w:abstractNumId="18" w15:restartNumberingAfterBreak="0">
+  <w:abstractNum w:abstractNumId="19" w15:restartNumberingAfterBreak="0">
     <w:nsid w:val="74DB59D8"/>
     <w:multiLevelType w:val="hybridMultilevel"/>
     <w:tmpl w:val="E334E25C"/>
@@ -2927,7 +3245,7 @@
       </w:rPr>
     </w:lvl>
   </w:abstractNum>
-  <w:abstractNum w:abstractNumId="19" w15:restartNumberingAfterBreak="0">
+  <w:abstractNum w:abstractNumId="20" w15:restartNumberingAfterBreak="0">
     <w:nsid w:val="7DC25969"/>
     <w:multiLevelType w:val="hybridMultilevel"/>
     <w:tmpl w:val="49A4B118"/>
@@ -3017,63 +3335,66 @@
     </w:lvl>
   </w:abstractNum>
   <w:num w:numId="1">
-    <w:abstractNumId w:val="14"/>
+    <w:abstractNumId w:val="15"/>
   </w:num>
   <w:num w:numId="2">
-    <w:abstractNumId w:val="12"/>
+    <w:abstractNumId w:val="13"/>
   </w:num>
   <w:num w:numId="3">
-    <w:abstractNumId w:val="15"/>
+    <w:abstractNumId w:val="16"/>
   </w:num>
   <w:num w:numId="4">
-    <w:abstractNumId w:val="4"/>
+    <w:abstractNumId w:val="5"/>
   </w:num>
   <w:num w:numId="5">
-    <w:abstractNumId w:val="18"/>
+    <w:abstractNumId w:val="19"/>
   </w:num>
   <w:num w:numId="6">
     <w:abstractNumId w:val="1"/>
   </w:num>
   <w:num w:numId="7">
-    <w:abstractNumId w:val="16"/>
+    <w:abstractNumId w:val="17"/>
   </w:num>
   <w:num w:numId="8">
+    <w:abstractNumId w:val="9"/>
+  </w:num>
+  <w:num w:numId="9">
+    <w:abstractNumId w:val="6"/>
+  </w:num>
+  <w:num w:numId="10">
     <w:abstractNumId w:val="8"/>
   </w:num>
-  <w:num w:numId="9">
-    <w:abstractNumId w:val="5"/>
-  </w:num>
-  <w:num w:numId="10">
-    <w:abstractNumId w:val="7"/>
-  </w:num>
   <w:num w:numId="11">
-    <w:abstractNumId w:val="13"/>
+    <w:abstractNumId w:val="14"/>
   </w:num>
   <w:num w:numId="12">
     <w:abstractNumId w:val="0"/>
   </w:num>
   <w:num w:numId="13">
+    <w:abstractNumId w:val="4"/>
+  </w:num>
+  <w:num w:numId="14">
+    <w:abstractNumId w:val="11"/>
+  </w:num>
+  <w:num w:numId="15">
+    <w:abstractNumId w:val="7"/>
+  </w:num>
+  <w:num w:numId="16">
+    <w:abstractNumId w:val="12"/>
+  </w:num>
+  <w:num w:numId="17">
+    <w:abstractNumId w:val="20"/>
+  </w:num>
+  <w:num w:numId="18">
+    <w:abstractNumId w:val="10"/>
+  </w:num>
+  <w:num w:numId="19">
+    <w:abstractNumId w:val="18"/>
+  </w:num>
+  <w:num w:numId="20">
     <w:abstractNumId w:val="3"/>
   </w:num>
-  <w:num w:numId="14">
-    <w:abstractNumId w:val="10"/>
-  </w:num>
-  <w:num w:numId="15">
-    <w:abstractNumId w:val="6"/>
-  </w:num>
-  <w:num w:numId="16">
-    <w:abstractNumId w:val="11"/>
-  </w:num>
-  <w:num w:numId="17">
-    <w:abstractNumId w:val="19"/>
-  </w:num>
-  <w:num w:numId="18">
-    <w:abstractNumId w:val="9"/>
-  </w:num>
-  <w:num w:numId="19">
-    <w:abstractNumId w:val="17"/>
-  </w:num>
-  <w:num w:numId="20">
+  <w:num w:numId="21">
     <w:abstractNumId w:val="2"/>
   </w:num>
 </w:numbering>
@@ -4225,7 +4546,7 @@
 </file>
 
 <file path=customXml/itemProps1.xml><?xml version="1.0" encoding="utf-8"?>
-<ds:datastoreItem xmlns:ds="http://schemas.openxmlformats.org/officeDocument/2006/customXml" ds:itemID="{D6583552-F379-4A94-AAF3-2DF11821A19B}">
+<ds:datastoreItem xmlns:ds="http://schemas.openxmlformats.org/officeDocument/2006/customXml" ds:itemID="{5BFB09B8-B9E6-43BE-8FD3-145ABD227C80}">
   <ds:schemaRefs>
     <ds:schemaRef ds:uri="http://schemas.openxmlformats.org/officeDocument/2006/bibliography"/>
   </ds:schemaRefs>

</xml_diff>